<commit_message>
updated code and screenshots
removed unneccesary displayed data and adjusted screenshots
</commit_message>
<xml_diff>
--- a/Vraag2/Screenshots.docx
+++ b/Vraag2/Screenshots.docx
@@ -81,10 +81,10 @@
           <w:noProof/>
         </w:rPr>
         <w:drawing>
-          <wp:inline distT="0" distB="0" distL="0" distR="0" wp14:anchorId="48695AAC" wp14:editId="232CC385">
+          <wp:inline distT="0" distB="0" distL="0" distR="0" wp14:anchorId="1ABAA6D7" wp14:editId="4D014B9F">
             <wp:extent cx="5943600" cy="3343275"/>
             <wp:effectExtent l="0" t="0" r="0" b="9525"/>
-            <wp:docPr id="3" name="Picture 3"/>
+            <wp:docPr id="2" name="Picture 2"/>
             <wp:cNvGraphicFramePr>
               <a:graphicFrameLocks xmlns:a="http://schemas.openxmlformats.org/drawingml/2006/main" noChangeAspect="1"/>
             </wp:cNvGraphicFramePr>
@@ -137,8 +137,6 @@
           <w:lang w:val="nl-BE"/>
         </w:rPr>
       </w:pPr>
-      <w:bookmarkStart w:id="0" w:name="_GoBack"/>
-      <w:bookmarkEnd w:id="0"/>
     </w:p>
     <w:p>
       <w:pPr>
@@ -146,15 +144,16 @@
           <w:lang w:val="nl-BE"/>
         </w:rPr>
       </w:pPr>
+      <w:bookmarkStart w:id="0" w:name="_GoBack"/>
       <w:r>
         <w:rPr>
           <w:noProof/>
         </w:rPr>
         <w:drawing>
-          <wp:inline distT="0" distB="0" distL="0" distR="0" wp14:anchorId="6E3BB99A" wp14:editId="605175DC">
+          <wp:inline distT="0" distB="0" distL="0" distR="0" wp14:anchorId="711FB49D" wp14:editId="1654EF14">
             <wp:extent cx="5943600" cy="3343275"/>
             <wp:effectExtent l="0" t="0" r="0" b="9525"/>
-            <wp:docPr id="5" name="Picture 5"/>
+            <wp:docPr id="4" name="Picture 4"/>
             <wp:cNvGraphicFramePr>
               <a:graphicFrameLocks xmlns:a="http://schemas.openxmlformats.org/drawingml/2006/main" noChangeAspect="1"/>
             </wp:cNvGraphicFramePr>
@@ -186,6 +185,7 @@
           </wp:inline>
         </w:drawing>
       </w:r>
+      <w:bookmarkEnd w:id="0"/>
     </w:p>
     <w:sectPr>
       <w:pgSz w:w="12240" w:h="15840"/>

</xml_diff>